<commit_message>
Add QNN-based AFF detection pipeline, experiments, and results
</commit_message>
<xml_diff>
--- a/paper/Term Research Paper-Farheen Shaikh.docx
+++ b/paper/Term Research Paper-Farheen Shaikh.docx
@@ -7461,7 +7461,20 @@
     </w:p>
     <w:p>
       <w:pPr>
-        <w:pStyle w:val="4"/>
+        <w:rPr>
+          <w:rStyle w:val="38"/>
+          <w:rFonts w:hint="default" w:ascii="Times New Roman Bold" w:hAnsi="Times New Roman Bold" w:cs="Times New Roman Bold"/>
+          <w:b/>
+          <w:bCs/>
+          <w:i w:val="0"/>
+          <w:iCs w:val="0"/>
+          <w:u w:val="none"/>
+        </w:rPr>
+      </w:pPr>
+    </w:p>
+    <w:p>
+      <w:pPr>
+        <w:pStyle w:val="3"/>
         <w:keepNext w:val="0"/>
         <w:keepLines w:val="0"/>
         <w:widowControl/>
@@ -7477,9 +7490,45 @@
           <w:bCs/>
           <w:i w:val="0"/>
           <w:iCs w:val="0"/>
+          <w:color w:val="FF0000"/>
           <w:u w:val="none"/>
-        </w:rPr>
-      </w:pPr>
+          <w:lang w:val="en-US"/>
+        </w:rPr>
+      </w:pPr>
+      <w:r>
+        <w:rPr>
+          <w:rStyle w:val="38"/>
+          <w:rFonts w:hint="default" w:ascii="Times New Roman Bold" w:hAnsi="Times New Roman Bold" w:cs="Times New Roman Bold"/>
+          <w:b/>
+          <w:bCs/>
+          <w:i w:val="0"/>
+          <w:iCs w:val="0"/>
+          <w:color w:val="FF0000"/>
+          <w:u w:val="none"/>
+          <w:lang w:val="en-US"/>
+        </w:rPr>
+        <w:t xml:space="preserve">Exp1: </w:t>
+      </w:r>
+      <w:r>
+        <w:rPr>
+          <w:rStyle w:val="38"/>
+          <w:b/>
+          <w:bCs/>
+          <w:color w:val="FF0000"/>
+        </w:rPr>
+        <w:t>Classical Model Comparison</w:t>
+      </w:r>
+      <w:r>
+        <w:rPr>
+          <w:rStyle w:val="38"/>
+          <w:rFonts w:hint="default"/>
+          <w:b/>
+          <w:bCs/>
+          <w:color w:val="FF0000"/>
+          <w:lang w:val="en-US"/>
+        </w:rPr>
+        <w:t xml:space="preserve"> all with 6 features</w:t>
+      </w:r>
     </w:p>
     <w:p>
       <w:pPr>
@@ -7493,14 +7542,6 @@
         <w:suppressLineNumbers w:val="0"/>
         <w:ind w:leftChars="0"/>
         <w:rPr>
-          <w:rFonts w:hint="default" w:ascii="Times New Roman Bold" w:hAnsi="Times New Roman Bold" w:cs="Times New Roman Bold"/>
-          <w:i w:val="0"/>
-          <w:iCs w:val="0"/>
-          <w:u w:val="none"/>
-        </w:rPr>
-      </w:pPr>
-      <w:r>
-        <w:rPr>
           <w:rStyle w:val="38"/>
           <w:rFonts w:hint="default" w:ascii="Times New Roman Bold" w:hAnsi="Times New Roman Bold" w:cs="Times New Roman Bold"/>
           <w:b/>
@@ -7509,8 +7550,26 @@
           <w:iCs w:val="0"/>
           <w:u w:val="none"/>
         </w:rPr>
-        <w:t xml:space="preserve">5.2.1 </w:t>
-      </w:r>
+      </w:pPr>
+    </w:p>
+    <w:p>
+      <w:pPr>
+        <w:pStyle w:val="4"/>
+        <w:keepNext w:val="0"/>
+        <w:keepLines w:val="0"/>
+        <w:widowControl/>
+        <w:numPr>
+          <w:numId w:val="0"/>
+        </w:numPr>
+        <w:suppressLineNumbers w:val="0"/>
+        <w:ind w:leftChars="0"/>
+        <w:rPr>
+          <w:rFonts w:hint="default" w:ascii="Times New Roman Bold" w:hAnsi="Times New Roman Bold" w:cs="Times New Roman Bold"/>
+          <w:i w:val="0"/>
+          <w:iCs w:val="0"/>
+          <w:u w:val="none"/>
+        </w:rPr>
+      </w:pPr>
       <w:r>
         <w:rPr>
           <w:rStyle w:val="38"/>
@@ -7521,7 +7580,107 @@
           <w:iCs w:val="0"/>
           <w:u w:val="none"/>
         </w:rPr>
-        <w:t>Overall Classification Accuracy Across Classical, Neural, and Quantum Models (6 Features)</w:t>
+        <w:t>Overall Classification Accuracy Across</w:t>
+      </w:r>
+      <w:r>
+        <w:rPr>
+          <w:rStyle w:val="38"/>
+          <w:rFonts w:hint="default" w:ascii="Times New Roman Bold" w:hAnsi="Times New Roman Bold" w:cs="Times New Roman Bold"/>
+          <w:b/>
+          <w:bCs/>
+          <w:i w:val="0"/>
+          <w:iCs w:val="0"/>
+          <w:u w:val="none"/>
+          <w:lang w:val="en-US"/>
+        </w:rPr>
+        <w:t xml:space="preserve"> Logistic Regression</w:t>
+      </w:r>
+      <w:r>
+        <w:rPr>
+          <w:rStyle w:val="38"/>
+          <w:rFonts w:hint="default" w:ascii="Times New Roman Bold" w:hAnsi="Times New Roman Bold" w:cs="Times New Roman Bold"/>
+          <w:b/>
+          <w:bCs/>
+          <w:i w:val="0"/>
+          <w:iCs w:val="0"/>
+          <w:u w:val="none"/>
+        </w:rPr>
+        <w:t xml:space="preserve">, </w:t>
+      </w:r>
+      <w:r>
+        <w:rPr>
+          <w:rStyle w:val="38"/>
+          <w:rFonts w:hint="default" w:ascii="Times New Roman Bold" w:hAnsi="Times New Roman Bold" w:cs="Times New Roman Bold"/>
+          <w:b/>
+          <w:bCs/>
+          <w:i w:val="0"/>
+          <w:iCs w:val="0"/>
+          <w:u w:val="none"/>
+          <w:lang w:val="en-US"/>
+        </w:rPr>
+        <w:t xml:space="preserve">SVM, </w:t>
+      </w:r>
+      <w:r>
+        <w:rPr>
+          <w:rStyle w:val="38"/>
+          <w:rFonts w:hint="default" w:ascii="Times New Roman Bold" w:hAnsi="Times New Roman Bold" w:cs="Times New Roman Bold"/>
+          <w:b/>
+          <w:bCs/>
+          <w:i w:val="0"/>
+          <w:iCs w:val="0"/>
+          <w:u w:val="none"/>
+        </w:rPr>
+        <w:t>Neural</w:t>
+      </w:r>
+      <w:r>
+        <w:rPr>
+          <w:rStyle w:val="38"/>
+          <w:rFonts w:hint="default" w:ascii="Times New Roman Bold" w:hAnsi="Times New Roman Bold" w:cs="Times New Roman Bold"/>
+          <w:b/>
+          <w:bCs/>
+          <w:i w:val="0"/>
+          <w:iCs w:val="0"/>
+          <w:u w:val="none"/>
+          <w:lang w:val="en-US"/>
+        </w:rPr>
+        <w:t xml:space="preserve"> Network</w:t>
+      </w:r>
+      <w:r>
+        <w:rPr>
+          <w:rStyle w:val="38"/>
+          <w:rFonts w:hint="default" w:ascii="Times New Roman Bold" w:hAnsi="Times New Roman Bold" w:cs="Times New Roman Bold"/>
+          <w:b/>
+          <w:bCs/>
+          <w:i w:val="0"/>
+          <w:iCs w:val="0"/>
+          <w:u w:val="none"/>
+        </w:rPr>
+        <w:t>, and Quantum Model</w:t>
+      </w:r>
+      <w:r>
+        <w:rPr>
+          <w:rStyle w:val="38"/>
+          <w:rFonts w:hint="default" w:ascii="Times New Roman Bold" w:hAnsi="Times New Roman Bold" w:cs="Times New Roman Bold"/>
+          <w:b/>
+          <w:bCs/>
+          <w:i w:val="0"/>
+          <w:iCs w:val="0"/>
+          <w:u w:val="none"/>
+          <w:lang w:val="en-US"/>
+        </w:rPr>
+        <w:t xml:space="preserve">s all with </w:t>
+      </w:r>
+      <w:r>
+        <w:rPr>
+          <w:rStyle w:val="38"/>
+          <w:rFonts w:hint="default" w:ascii="Times New Roman Bold" w:hAnsi="Times New Roman Bold" w:cs="Times New Roman Bold"/>
+          <w:b/>
+          <w:bCs/>
+          <w:i w:val="0"/>
+          <w:iCs w:val="0"/>
+          <w:u w:val="none"/>
+        </w:rPr>
+        <w:t>6 Features</w:t>
       </w:r>
     </w:p>
     <w:p>
@@ -7650,19 +7809,7 @@
           <w:iCs w:val="0"/>
           <w:u w:val="none"/>
         </w:rPr>
-        <w:t xml:space="preserve">5.2.2 </w:t>
-      </w:r>
-      <w:r>
-        <w:rPr>
-          <w:rStyle w:val="38"/>
-          <w:rFonts w:hint="default" w:ascii="Times New Roman Regular" w:hAnsi="Times New Roman Regular" w:cs="Times New Roman Regular"/>
-          <w:b/>
-          <w:bCs/>
-          <w:i w:val="0"/>
-          <w:iCs w:val="0"/>
-          <w:u w:val="none"/>
-        </w:rPr>
-        <w:t>Precision, Recall, and F1-Score Comparison Across Learning Paradigms (6 Features)</w:t>
+        <w:t xml:space="preserve">Precision, Recall, and F1-Score Comparison Across Learning Paradigms </w:t>
       </w:r>
     </w:p>
     <w:p>
@@ -7783,7 +7930,32 @@
           <w:iCs w:val="0"/>
           <w:u w:val="none"/>
         </w:rPr>
-        <w:t>5.3 Inference Time per Prediction: Computational Cost Comparison of Classical, Neural, and Quantum Models</w:t>
+        <w:t xml:space="preserve"> Inference Time per Prediction: Computational Cost Comparison of </w:t>
+      </w:r>
+      <w:r>
+        <w:rPr>
+          <w:rStyle w:val="38"/>
+          <w:rFonts w:hint="default" w:ascii="Times New Roman Bold" w:hAnsi="Times New Roman Bold" w:cs="Times New Roman Bold"/>
+          <w:b/>
+          <w:bCs/>
+          <w:i w:val="0"/>
+          <w:iCs w:val="0"/>
+          <w:u w:val="none"/>
+          <w:lang w:val="en-US"/>
+        </w:rPr>
+        <w:t>SVM, LR</w:t>
+      </w:r>
+      <w:r>
+        <w:rPr>
+          <w:rStyle w:val="38"/>
+          <w:rFonts w:hint="default" w:ascii="Times New Roman Bold" w:hAnsi="Times New Roman Bold" w:cs="Times New Roman Bold"/>
+          <w:b/>
+          <w:bCs/>
+          <w:i w:val="0"/>
+          <w:iCs w:val="0"/>
+          <w:u w:val="none"/>
+        </w:rPr>
+        <w:t>, Neural, and Quantum Models</w:t>
       </w:r>
     </w:p>
     <w:p>
@@ -7858,18 +8030,341 @@
         <w:suppressLineNumbers w:val="0"/>
         <w:spacing w:before="0" w:beforeAutospacing="1" w:after="0" w:afterAutospacing="1"/>
         <w:ind w:left="0" w:right="0"/>
-      </w:pPr>
-      <w:r>
         <w:rPr>
           <w:rFonts w:hint="default" w:ascii="Times New Roman Bold Italic" w:hAnsi="Times New Roman Bold Italic" w:cs="Times New Roman Bold Italic"/>
           <w:b/>
           <w:bCs/>
           <w:i/>
           <w:iCs/>
+          <w:color w:val="FF0000"/>
+          <w:sz w:val="20"/>
+          <w:szCs w:val="20"/>
+          <w:lang w:val="en-US"/>
+        </w:rPr>
+      </w:pPr>
+      <w:r>
+        <w:rPr>
+          <w:rFonts w:hint="default" w:ascii="Times New Roman Bold Italic" w:hAnsi="Times New Roman Bold Italic" w:cs="Times New Roman Bold Italic"/>
+          <w:b/>
+          <w:bCs/>
+          <w:i/>
+          <w:iCs/>
+          <w:color w:val="FF0000"/>
+          <w:sz w:val="20"/>
+          <w:szCs w:val="20"/>
+          <w:lang w:val="en-US"/>
+        </w:rPr>
+        <w:t xml:space="preserve">Exp2: </w:t>
+      </w:r>
+      <w:r>
+        <w:rPr>
+          <w:rFonts w:hint="default" w:ascii="Times New Roman Bold Italic" w:hAnsi="Times New Roman Bold Italic" w:cs="Times New Roman Bold Italic"/>
+          <w:b/>
+          <w:bCs/>
+          <w:i/>
+          <w:iCs/>
+          <w:color w:val="FF0000"/>
+          <w:sz w:val="20"/>
+          <w:szCs w:val="20"/>
+        </w:rPr>
+        <w:t xml:space="preserve">QNN Performance </w:t>
+      </w:r>
+      <w:r>
+        <w:rPr>
+          <w:rFonts w:hint="default" w:ascii="Times New Roman Bold Italic" w:hAnsi="Times New Roman Bold Italic" w:cs="Times New Roman Bold Italic"/>
+          <w:b/>
+          <w:bCs/>
+          <w:i/>
+          <w:iCs/>
+          <w:color w:val="FF0000"/>
+          <w:sz w:val="20"/>
+          <w:szCs w:val="20"/>
+          <w:lang w:val="en-US"/>
+        </w:rPr>
+        <w:t xml:space="preserve"> effects of </w:t>
+      </w:r>
+      <w:r>
+        <w:rPr>
+          <w:rFonts w:hint="default" w:ascii="Times New Roman Bold Italic" w:hAnsi="Times New Roman Bold Italic" w:cs="Times New Roman Bold Italic"/>
+          <w:b/>
+          <w:bCs/>
+          <w:i/>
+          <w:iCs/>
+          <w:color w:val="FF0000"/>
+          <w:sz w:val="20"/>
+          <w:szCs w:val="20"/>
+        </w:rPr>
+        <w:t>Number of Qubits</w:t>
+      </w:r>
+      <w:r>
+        <w:rPr>
+          <w:rFonts w:hint="default" w:ascii="Times New Roman Bold Italic" w:hAnsi="Times New Roman Bold Italic" w:cs="Times New Roman Bold Italic"/>
+          <w:b/>
+          <w:bCs/>
+          <w:i/>
+          <w:iCs/>
+          <w:color w:val="FF0000"/>
+          <w:sz w:val="20"/>
+          <w:szCs w:val="20"/>
+          <w:lang w:val="en-US"/>
+        </w:rPr>
+        <w:t xml:space="preserve"> increase(4,5,6):</w:t>
+      </w:r>
+    </w:p>
+    <w:p>
+      <w:pPr>
+        <w:pStyle w:val="14"/>
+        <w:keepNext w:val="0"/>
+        <w:keepLines w:val="0"/>
+        <w:widowControl/>
+        <w:suppressLineNumbers w:val="0"/>
+        <w:spacing w:before="0" w:beforeAutospacing="0" w:after="0" w:afterAutospacing="0"/>
+        <w:ind w:left="0" w:right="0"/>
+        <w:jc w:val="left"/>
+        <w:rPr>
+          <w:rFonts w:hint="default" w:ascii="Times New Roman Regular" w:hAnsi="Times New Roman Regular" w:cs="Times New Roman Regular"/>
           <w:sz w:val="16"/>
           <w:szCs w:val="16"/>
         </w:rPr>
-        <w:t>QNN Performance Scaling with Number of Qubits</w:t>
+      </w:pPr>
+      <w:r>
+        <w:rPr>
+          <w:rFonts w:hint="default" w:ascii="Times New Roman Regular" w:hAnsi="Times New Roman Regular" w:eastAsia="Helvetica Neue" w:cs="Times New Roman Regular"/>
+          <w:color w:val="000000"/>
+          <w:kern w:val="0"/>
+          <w:sz w:val="16"/>
+          <w:szCs w:val="16"/>
+          <w:lang w:val="en-US" w:eastAsia="zh-CN" w:bidi="ar"/>
+        </w:rPr>
+        <w:t>•</w:t>
+      </w:r>
+      <w:r>
+        <w:rPr>
+          <w:rFonts w:hint="default" w:ascii="Times New Roman Regular" w:hAnsi="Times New Roman Regular" w:eastAsia="Helvetica Neue" w:cs="Times New Roman Regular"/>
+          <w:color w:val="000000"/>
+          <w:kern w:val="0"/>
+          <w:sz w:val="16"/>
+          <w:szCs w:val="16"/>
+          <w:lang w:val="en-US" w:eastAsia="zh-CN" w:bidi="ar"/>
+        </w:rPr>
+        <w:t xml:space="preserve"> </w:t>
+      </w:r>
+      <w:r>
+        <w:rPr>
+          <w:rFonts w:hint="default" w:ascii="Times New Roman Regular" w:hAnsi="Times New Roman Regular" w:eastAsia="Helvetica Neue" w:cs="Times New Roman Regular"/>
+          <w:color w:val="000000"/>
+          <w:kern w:val="0"/>
+          <w:sz w:val="16"/>
+          <w:szCs w:val="16"/>
+          <w:lang w:val="en-US" w:eastAsia="zh-CN" w:bidi="ar"/>
+        </w:rPr>
+        <w:t>Increasing qubits does not improve performance</w:t>
+      </w:r>
+    </w:p>
+    <w:p>
+      <w:pPr>
+        <w:pStyle w:val="14"/>
+        <w:keepNext w:val="0"/>
+        <w:keepLines w:val="0"/>
+        <w:widowControl/>
+        <w:suppressLineNumbers w:val="0"/>
+        <w:spacing w:before="0" w:beforeAutospacing="0" w:after="0" w:afterAutospacing="0"/>
+        <w:ind w:left="0" w:right="0"/>
+        <w:jc w:val="left"/>
+        <w:rPr>
+          <w:rFonts w:hint="default" w:ascii="Times New Roman Regular" w:hAnsi="Times New Roman Regular" w:cs="Times New Roman Regular"/>
+          <w:sz w:val="16"/>
+          <w:szCs w:val="16"/>
+        </w:rPr>
+      </w:pPr>
+      <w:r>
+        <w:rPr>
+          <w:rFonts w:hint="default" w:ascii="Times New Roman Regular" w:hAnsi="Times New Roman Regular" w:eastAsia="Helvetica Neue" w:cs="Times New Roman Regular"/>
+          <w:color w:val="000000"/>
+          <w:kern w:val="0"/>
+          <w:sz w:val="16"/>
+          <w:szCs w:val="16"/>
+          <w:lang w:val="en-US" w:eastAsia="zh-CN" w:bidi="ar"/>
+        </w:rPr>
+        <w:t>•</w:t>
+      </w:r>
+      <w:r>
+        <w:rPr>
+          <w:rFonts w:hint="default" w:ascii="Times New Roman Regular" w:hAnsi="Times New Roman Regular" w:eastAsia="Helvetica Neue" w:cs="Times New Roman Regular"/>
+          <w:color w:val="000000"/>
+          <w:kern w:val="0"/>
+          <w:sz w:val="16"/>
+          <w:szCs w:val="16"/>
+          <w:lang w:val="en-US" w:eastAsia="zh-CN" w:bidi="ar"/>
+        </w:rPr>
+        <w:t xml:space="preserve"> </w:t>
+      </w:r>
+      <w:r>
+        <w:rPr>
+          <w:rFonts w:hint="default" w:ascii="Times New Roman Regular" w:hAnsi="Times New Roman Regular" w:eastAsia="Helvetica Neue" w:cs="Times New Roman Regular"/>
+          <w:color w:val="000000"/>
+          <w:kern w:val="0"/>
+          <w:sz w:val="16"/>
+          <w:szCs w:val="16"/>
+          <w:lang w:val="en-US" w:eastAsia="zh-CN" w:bidi="ar"/>
+        </w:rPr>
+        <w:t>Performance plateaus reasons:</w:t>
+      </w:r>
+    </w:p>
+    <w:p>
+      <w:pPr>
+        <w:pStyle w:val="14"/>
+        <w:keepNext w:val="0"/>
+        <w:keepLines w:val="0"/>
+        <w:widowControl/>
+        <w:suppressLineNumbers w:val="0"/>
+        <w:spacing w:before="0" w:beforeAutospacing="0" w:after="0" w:afterAutospacing="0"/>
+        <w:ind w:left="0" w:right="0" w:firstLine="720" w:firstLineChars="0"/>
+        <w:jc w:val="left"/>
+        <w:rPr>
+          <w:rFonts w:hint="default" w:ascii="Times New Roman Regular" w:hAnsi="Times New Roman Regular" w:cs="Times New Roman Regular"/>
+          <w:sz w:val="16"/>
+          <w:szCs w:val="16"/>
+        </w:rPr>
+      </w:pPr>
+      <w:r>
+        <w:rPr>
+          <w:rFonts w:hint="default" w:ascii="Times New Roman Regular" w:hAnsi="Times New Roman Regular" w:eastAsia="Helvetica Neue" w:cs="Times New Roman Regular"/>
+          <w:color w:val="000000"/>
+          <w:kern w:val="0"/>
+          <w:sz w:val="16"/>
+          <w:szCs w:val="16"/>
+          <w:lang w:val="en-US" w:eastAsia="zh-CN" w:bidi="ar"/>
+        </w:rPr>
+        <w:t>•</w:t>
+      </w:r>
+      <w:r>
+        <w:rPr>
+          <w:rFonts w:hint="default" w:ascii="Times New Roman Regular" w:hAnsi="Times New Roman Regular" w:eastAsia="Helvetica Neue" w:cs="Times New Roman Regular"/>
+          <w:color w:val="000000"/>
+          <w:kern w:val="0"/>
+          <w:sz w:val="16"/>
+          <w:szCs w:val="16"/>
+          <w:lang w:val="en-US" w:eastAsia="zh-CN" w:bidi="ar"/>
+        </w:rPr>
+        <w:t xml:space="preserve"> </w:t>
+      </w:r>
+      <w:r>
+        <w:rPr>
+          <w:rFonts w:hint="default" w:ascii="Times New Roman Regular" w:hAnsi="Times New Roman Regular" w:eastAsia="Helvetica Neue" w:cs="Times New Roman Regular"/>
+          <w:color w:val="000000"/>
+          <w:kern w:val="0"/>
+          <w:sz w:val="16"/>
+          <w:szCs w:val="16"/>
+          <w:lang w:val="en-US" w:eastAsia="zh-CN" w:bidi="ar"/>
+        </w:rPr>
+        <w:t>Optimization noise</w:t>
+      </w:r>
+    </w:p>
+    <w:p>
+      <w:pPr>
+        <w:pStyle w:val="14"/>
+        <w:keepNext w:val="0"/>
+        <w:keepLines w:val="0"/>
+        <w:widowControl/>
+        <w:suppressLineNumbers w:val="0"/>
+        <w:spacing w:before="0" w:beforeAutospacing="0" w:after="0" w:afterAutospacing="0"/>
+        <w:ind w:left="0" w:right="0" w:firstLine="720" w:firstLineChars="0"/>
+        <w:jc w:val="left"/>
+        <w:rPr>
+          <w:rFonts w:hint="default" w:ascii="Times New Roman Regular" w:hAnsi="Times New Roman Regular" w:cs="Times New Roman Regular"/>
+          <w:sz w:val="16"/>
+          <w:szCs w:val="16"/>
+        </w:rPr>
+      </w:pPr>
+      <w:r>
+        <w:rPr>
+          <w:rFonts w:hint="default" w:ascii="Times New Roman Regular" w:hAnsi="Times New Roman Regular" w:eastAsia="Helvetica Neue" w:cs="Times New Roman Regular"/>
+          <w:color w:val="000000"/>
+          <w:kern w:val="0"/>
+          <w:sz w:val="16"/>
+          <w:szCs w:val="16"/>
+          <w:lang w:val="en-US" w:eastAsia="zh-CN" w:bidi="ar"/>
+        </w:rPr>
+        <w:t>•</w:t>
+      </w:r>
+      <w:r>
+        <w:rPr>
+          <w:rFonts w:hint="default" w:ascii="Times New Roman Regular" w:hAnsi="Times New Roman Regular" w:eastAsia="Helvetica Neue" w:cs="Times New Roman Regular"/>
+          <w:color w:val="000000"/>
+          <w:kern w:val="0"/>
+          <w:sz w:val="16"/>
+          <w:szCs w:val="16"/>
+          <w:lang w:val="en-US" w:eastAsia="zh-CN" w:bidi="ar"/>
+        </w:rPr>
+        <w:t xml:space="preserve"> </w:t>
+      </w:r>
+      <w:r>
+        <w:rPr>
+          <w:rFonts w:hint="default" w:ascii="Times New Roman Regular" w:hAnsi="Times New Roman Regular" w:eastAsia="Helvetica Neue" w:cs="Times New Roman Regular"/>
+          <w:color w:val="000000"/>
+          <w:kern w:val="0"/>
+          <w:sz w:val="16"/>
+          <w:szCs w:val="16"/>
+          <w:lang w:val="en-US" w:eastAsia="zh-CN" w:bidi="ar"/>
+        </w:rPr>
+        <w:t>Barren plateaus</w:t>
+      </w:r>
+    </w:p>
+    <w:p>
+      <w:pPr>
+        <w:pStyle w:val="14"/>
+        <w:keepNext w:val="0"/>
+        <w:keepLines w:val="0"/>
+        <w:widowControl/>
+        <w:suppressLineNumbers w:val="0"/>
+        <w:spacing w:before="0" w:beforeAutospacing="0" w:after="0" w:afterAutospacing="0"/>
+        <w:ind w:left="0" w:right="0" w:firstLine="720" w:firstLineChars="0"/>
+        <w:jc w:val="left"/>
+        <w:rPr>
+          <w:rFonts w:hint="default" w:ascii="Times New Roman Bold Italic" w:hAnsi="Times New Roman Bold Italic" w:cs="Times New Roman Bold Italic"/>
+          <w:b/>
+          <w:bCs/>
+          <w:i/>
+          <w:iCs/>
+          <w:color w:val="FF0000"/>
+          <w:sz w:val="20"/>
+          <w:szCs w:val="20"/>
+          <w:lang w:val="en-US"/>
+        </w:rPr>
+      </w:pPr>
+      <w:r>
+        <w:rPr>
+          <w:rFonts w:hint="default" w:ascii="Times New Roman Regular" w:hAnsi="Times New Roman Regular" w:eastAsia="Helvetica Neue" w:cs="Times New Roman Regular"/>
+          <w:color w:val="000000"/>
+          <w:kern w:val="0"/>
+          <w:sz w:val="16"/>
+          <w:szCs w:val="16"/>
+          <w:lang w:val="en-US" w:eastAsia="zh-CN" w:bidi="ar"/>
+        </w:rPr>
+        <w:t>•</w:t>
+      </w:r>
+      <w:r>
+        <w:rPr>
+          <w:rFonts w:hint="default" w:ascii="Times New Roman Regular" w:hAnsi="Times New Roman Regular" w:eastAsia="Helvetica Neue" w:cs="Times New Roman Regular"/>
+          <w:color w:val="000000"/>
+          <w:kern w:val="0"/>
+          <w:sz w:val="16"/>
+          <w:szCs w:val="16"/>
+          <w:lang w:val="en-US" w:eastAsia="zh-CN" w:bidi="ar"/>
+        </w:rPr>
+        <w:t xml:space="preserve"> </w:t>
+      </w:r>
+      <w:r>
+        <w:rPr>
+          <w:rFonts w:hint="default" w:ascii="Times New Roman Regular" w:hAnsi="Times New Roman Regular" w:eastAsia="Helvetica Neue" w:cs="Times New Roman Regular"/>
+          <w:color w:val="000000"/>
+          <w:kern w:val="0"/>
+          <w:sz w:val="16"/>
+          <w:szCs w:val="16"/>
+          <w:lang w:val="en-US" w:eastAsia="zh-CN" w:bidi="ar"/>
+        </w:rPr>
+        <w:t>Limited circuit depth</w:t>
       </w:r>
     </w:p>
     <w:p>
@@ -8008,11 +8503,6 @@
     </w:p>
     <w:p>
       <w:pPr>
-        <w:jc w:val="both"/>
-      </w:pPr>
-    </w:p>
-    <w:p>
-      <w:pPr>
         <w:pStyle w:val="14"/>
         <w:keepNext w:val="0"/>
         <w:keepLines w:val="0"/>
@@ -8021,23 +8511,146 @@
         <w:spacing w:before="0" w:beforeAutospacing="1" w:after="0" w:afterAutospacing="1"/>
         <w:ind w:left="0" w:right="0"/>
         <w:rPr>
-          <w:rFonts w:hint="default" w:ascii="Times New Roman Bold Italic" w:hAnsi="Times New Roman Bold Italic" w:cs="Times New Roman Bold Italic"/>
-          <w:i/>
-          <w:iCs/>
-        </w:rPr>
-      </w:pPr>
-      <w:r>
-        <w:rPr>
-          <w:rFonts w:hint="default" w:ascii="Times New Roman Bold Italic" w:hAnsi="Times New Roman Bold Italic" w:cs="Times New Roman Bold Italic"/>
-          <w:b/>
-          <w:bCs/>
-          <w:i/>
-          <w:iCs/>
-          <w:sz w:val="16"/>
-          <w:szCs w:val="16"/>
-        </w:rPr>
-        <w:t>QNN Training Dynamics: Loss Convergence Over Optimization Steps</w:t>
-      </w:r>
+          <w:rFonts w:hint="default"/>
+          <w:lang w:val="en-US"/>
+        </w:rPr>
+      </w:pPr>
+      <w:r>
+        <w:rPr>
+          <w:rStyle w:val="38"/>
+          <w:rFonts w:hint="default" w:ascii="Times New Roman Regular" w:hAnsi="Times New Roman Regular" w:cs="Times New Roman Regular"/>
+          <w:b/>
+          <w:bCs/>
+          <w:i w:val="0"/>
+          <w:iCs w:val="0"/>
+          <w:color w:val="FF0000"/>
+          <w:u w:val="single"/>
+        </w:rPr>
+        <w:t>Exp4: Learning Curves</w:t>
+      </w:r>
+      <w:r>
+        <w:rPr>
+          <w:rStyle w:val="38"/>
+          <w:rFonts w:hint="default" w:ascii="Times New Roman Regular" w:hAnsi="Times New Roman Regular" w:cs="Times New Roman Regular"/>
+          <w:b/>
+          <w:bCs/>
+          <w:i w:val="0"/>
+          <w:iCs w:val="0"/>
+          <w:color w:val="FF0000"/>
+          <w:u w:val="single"/>
+          <w:lang w:val="en-US"/>
+        </w:rPr>
+        <w:t xml:space="preserve"> and B</w:t>
+      </w:r>
+      <w:r>
+        <w:rPr>
+          <w:rFonts w:hint="default" w:ascii="Times New Roman Regular" w:hAnsi="Times New Roman Regular" w:cs="Times New Roman Regular"/>
+          <w:b/>
+          <w:bCs/>
+          <w:color w:val="FF0000"/>
+          <w:u w:val="single"/>
+        </w:rPr>
+        <w:t xml:space="preserve">inary </w:t>
+      </w:r>
+      <w:r>
+        <w:rPr>
+          <w:rFonts w:hint="default" w:ascii="Times New Roman Regular" w:hAnsi="Times New Roman Regular" w:cs="Times New Roman Regular"/>
+          <w:b/>
+          <w:bCs/>
+          <w:color w:val="FF0000"/>
+          <w:u w:val="single"/>
+          <w:lang w:val="en-US"/>
+        </w:rPr>
+        <w:t>C</w:t>
+      </w:r>
+      <w:r>
+        <w:rPr>
+          <w:rFonts w:hint="default" w:ascii="Times New Roman Regular" w:hAnsi="Times New Roman Regular" w:cs="Times New Roman Regular"/>
+          <w:b/>
+          <w:bCs/>
+          <w:color w:val="FF0000"/>
+          <w:u w:val="single"/>
+        </w:rPr>
+        <w:t>ross-</w:t>
+      </w:r>
+      <w:r>
+        <w:rPr>
+          <w:rFonts w:hint="default" w:ascii="Times New Roman Regular" w:hAnsi="Times New Roman Regular" w:cs="Times New Roman Regular"/>
+          <w:b/>
+          <w:bCs/>
+          <w:color w:val="FF0000"/>
+          <w:u w:val="single"/>
+          <w:lang w:val="en-US"/>
+        </w:rPr>
+        <w:t>E</w:t>
+      </w:r>
+      <w:r>
+        <w:rPr>
+          <w:rFonts w:hint="default" w:ascii="Times New Roman Regular" w:hAnsi="Times New Roman Regular" w:cs="Times New Roman Regular"/>
+          <w:b/>
+          <w:bCs/>
+          <w:color w:val="FF0000"/>
+          <w:u w:val="single"/>
+        </w:rPr>
+        <w:t xml:space="preserve">ntropy </w:t>
+      </w:r>
+      <w:r>
+        <w:rPr>
+          <w:rFonts w:hint="default" w:ascii="Times New Roman Regular" w:hAnsi="Times New Roman Regular" w:cs="Times New Roman Regular"/>
+          <w:b/>
+          <w:bCs/>
+          <w:color w:val="FF0000"/>
+          <w:u w:val="single"/>
+          <w:lang w:val="en-US"/>
+        </w:rPr>
+        <w:t>L</w:t>
+      </w:r>
+      <w:r>
+        <w:rPr>
+          <w:rFonts w:hint="default" w:ascii="Times New Roman Regular" w:hAnsi="Times New Roman Regular" w:cs="Times New Roman Regular"/>
+          <w:b/>
+          <w:bCs/>
+          <w:color w:val="FF0000"/>
+          <w:u w:val="single"/>
+        </w:rPr>
+        <w:t>oss</w:t>
+      </w:r>
+    </w:p>
+    <w:p>
+      <w:pPr>
+        <w:pStyle w:val="2"/>
+        <w:keepNext w:val="0"/>
+        <w:keepLines w:val="0"/>
+        <w:widowControl/>
+        <w:numPr>
+          <w:ilvl w:val="0"/>
+          <w:numId w:val="21"/>
+        </w:numPr>
+        <w:suppressLineNumbers w:val="0"/>
+        <w:tabs>
+          <w:tab w:val="clear" w:pos="576"/>
+        </w:tabs>
+      </w:pPr>
+      <w:r>
+        <w:rPr>
+          <w:b/>
+          <w:bCs/>
+        </w:rPr>
+        <w:t> </w:t>
+      </w:r>
+      <w:r>
+        <w:rPr>
+          <w:rStyle w:val="38"/>
+          <w:b/>
+          <w:bCs/>
+        </w:rPr>
+        <w:t>QNN Learning Curve: Loss vs Optimization Steps</w:t>
+      </w:r>
+    </w:p>
+    <w:p>
+      <w:pPr>
+        <w:jc w:val="both"/>
+      </w:pPr>
     </w:p>
     <w:p>
       <w:pPr>
@@ -8089,75 +8702,6 @@
     </w:p>
     <w:p>
       <w:pPr>
-        <w:pStyle w:val="10"/>
-        <w:jc w:val="both"/>
-        <w:rPr>
-          <w:rFonts w:hint="default" w:ascii="Times New Roman Regular" w:hAnsi="Times New Roman Regular" w:cs="Times New Roman Regular"/>
-          <w:sz w:val="16"/>
-          <w:szCs w:val="16"/>
-          <w:lang w:val="en-US"/>
-        </w:rPr>
-      </w:pPr>
-      <w:r>
-        <w:rPr>
-          <w:rFonts w:hint="default" w:ascii="Times New Roman Regular" w:hAnsi="Times New Roman Regular" w:cs="Times New Roman Regular"/>
-          <w:sz w:val="16"/>
-          <w:szCs w:val="16"/>
-        </w:rPr>
-        <w:t xml:space="preserve">Figure </w:t>
-      </w:r>
-      <w:r>
-        <w:rPr>
-          <w:rFonts w:hint="default" w:ascii="Times New Roman Regular" w:hAnsi="Times New Roman Regular" w:cs="Times New Roman Regular"/>
-          <w:sz w:val="16"/>
-          <w:szCs w:val="16"/>
-        </w:rPr>
-        <w:fldChar w:fldCharType="begin"/>
-      </w:r>
-      <w:r>
-        <w:rPr>
-          <w:rFonts w:hint="default" w:ascii="Times New Roman Regular" w:hAnsi="Times New Roman Regular" w:cs="Times New Roman Regular"/>
-          <w:sz w:val="16"/>
-          <w:szCs w:val="16"/>
-        </w:rPr>
-        <w:instrText xml:space="preserve"> SEQ Figure \* ARABIC </w:instrText>
-      </w:r>
-      <w:r>
-        <w:rPr>
-          <w:rFonts w:hint="default" w:ascii="Times New Roman Regular" w:hAnsi="Times New Roman Regular" w:cs="Times New Roman Regular"/>
-          <w:sz w:val="16"/>
-          <w:szCs w:val="16"/>
-        </w:rPr>
-        <w:fldChar w:fldCharType="separate"/>
-      </w:r>
-      <w:r>
-        <w:rPr>
-          <w:rFonts w:hint="default" w:ascii="Times New Roman Regular" w:hAnsi="Times New Roman Regular" w:cs="Times New Roman Regular"/>
-          <w:sz w:val="16"/>
-          <w:szCs w:val="16"/>
-        </w:rPr>
-        <w:t>2</w:t>
-      </w:r>
-      <w:r>
-        <w:rPr>
-          <w:rFonts w:hint="default" w:ascii="Times New Roman Regular" w:hAnsi="Times New Roman Regular" w:cs="Times New Roman Regular"/>
-          <w:sz w:val="16"/>
-          <w:szCs w:val="16"/>
-        </w:rPr>
-        <w:fldChar w:fldCharType="end"/>
-      </w:r>
-      <w:r>
-        <w:rPr>
-          <w:rFonts w:hint="default" w:ascii="Times New Roman Regular" w:hAnsi="Times New Roman Regular" w:cs="Times New Roman Regular"/>
-          <w:sz w:val="16"/>
-          <w:szCs w:val="16"/>
-          <w:lang w:val="en-US"/>
-        </w:rPr>
-        <w:t>: Binary cross-entropy loss during QNN training over 400 optimization steps. The sharp initial decrease followed by bounded oscillations indicates successful convergence within a noisy, non-convex quantum optimization landscape.</w:t>
-      </w:r>
-    </w:p>
-    <w:p>
-      <w:pPr>
         <w:rPr>
           <w:rFonts w:hint="default"/>
           <w:lang w:val="en-US"/>
@@ -8166,29 +8710,49 @@
     </w:p>
     <w:p>
       <w:pPr>
-        <w:pStyle w:val="14"/>
-        <w:keepNext w:val="0"/>
-        <w:keepLines w:val="0"/>
-        <w:widowControl/>
-        <w:suppressLineNumbers w:val="0"/>
-        <w:spacing w:before="0" w:beforeAutospacing="1" w:after="0" w:afterAutospacing="1"/>
-        <w:ind w:left="0" w:right="0"/>
-      </w:pPr>
-      <w:r>
-        <w:rPr>
-          <w:rFonts w:hint="default" w:ascii="Times New Roman Bold Italic" w:hAnsi="Times New Roman Bold Italic" w:cs="Times New Roman Bold Italic"/>
-          <w:b/>
-          <w:bCs/>
-          <w:i/>
-          <w:iCs/>
-          <w:sz w:val="16"/>
-          <w:szCs w:val="16"/>
-        </w:rPr>
-        <w:t>Performance Comparison Between Quantum and Classical Neural Networks</w:t>
-      </w:r>
-      <w:bookmarkStart w:id="0" w:name="_GoBack"/>
-      <w:bookmarkEnd w:id="0"/>
-    </w:p>
+        <w:pStyle w:val="4"/>
+        <w:keepNext w:val="0"/>
+        <w:keepLines w:val="0"/>
+        <w:widowControl/>
+        <w:numPr>
+          <w:numId w:val="0"/>
+        </w:numPr>
+        <w:suppressLineNumbers w:val="0"/>
+        <w:ind w:leftChars="0"/>
+        <w:rPr>
+          <w:rStyle w:val="38"/>
+          <w:b/>
+          <w:bCs/>
+        </w:rPr>
+      </w:pPr>
+    </w:p>
+    <w:p>
+      <w:pPr>
+        <w:pStyle w:val="2"/>
+        <w:keepNext w:val="0"/>
+        <w:keepLines w:val="0"/>
+        <w:widowControl/>
+        <w:numPr>
+          <w:ilvl w:val="0"/>
+          <w:numId w:val="21"/>
+        </w:numPr>
+        <w:suppressLineNumbers w:val="0"/>
+        <w:tabs>
+          <w:tab w:val="clear" w:pos="576"/>
+        </w:tabs>
+        <w:ind w:left="0" w:leftChars="0" w:firstLine="0" w:firstLineChars="0"/>
+        <w:jc w:val="left"/>
+      </w:pPr>
+      <w:r>
+        <w:rPr>
+          <w:rStyle w:val="38"/>
+          <w:b/>
+          <w:bCs/>
+        </w:rPr>
+        <w:t>Training Stability of a 6-Qubit Quantum Neural Network</w:t>
+      </w:r>
+    </w:p>
+    <w:p/>
     <w:p>
       <w:pPr>
         <w:jc w:val="both"/>
@@ -8239,104 +8803,38 @@
     </w:p>
     <w:p>
       <w:pPr>
-        <w:pStyle w:val="10"/>
+        <w:rPr>
+          <w:rFonts w:hint="default"/>
+          <w:lang w:val="en-US"/>
+        </w:rPr>
+      </w:pPr>
+    </w:p>
+    <w:p>
+      <w:pPr>
+        <w:pStyle w:val="4"/>
+        <w:keepNext w:val="0"/>
+        <w:keepLines w:val="0"/>
+        <w:widowControl/>
+        <w:numPr>
+          <w:ilvl w:val="0"/>
+          <w:numId w:val="21"/>
+        </w:numPr>
+        <w:suppressLineNumbers w:val="0"/>
+        <w:ind w:left="0" w:leftChars="0" w:firstLine="0" w:firstLineChars="0"/>
+      </w:pPr>
+      <w:r>
+        <w:rPr>
+          <w:rStyle w:val="38"/>
+          <w:b/>
+          <w:bCs/>
+        </w:rPr>
+        <w:t>Training Dynamics of a Variational Quantum Neural Network</w:t>
+      </w:r>
+    </w:p>
+    <w:p>
+      <w:pPr>
         <w:jc w:val="both"/>
-        <w:rPr>
-          <w:rFonts w:hint="default" w:ascii="Times New Roman Regular" w:hAnsi="Times New Roman Regular" w:cs="Times New Roman Regular"/>
-          <w:sz w:val="16"/>
-          <w:szCs w:val="16"/>
-          <w:lang w:val="en-US"/>
-        </w:rPr>
-      </w:pPr>
-      <w:r>
-        <w:rPr>
-          <w:rFonts w:hint="default" w:ascii="Times New Roman Regular" w:hAnsi="Times New Roman Regular" w:cs="Times New Roman Regular"/>
-          <w:sz w:val="16"/>
-          <w:szCs w:val="16"/>
-        </w:rPr>
-        <w:t xml:space="preserve">Figure </w:t>
-      </w:r>
-      <w:r>
-        <w:rPr>
-          <w:rFonts w:hint="default" w:ascii="Times New Roman Regular" w:hAnsi="Times New Roman Regular" w:cs="Times New Roman Regular"/>
-          <w:sz w:val="16"/>
-          <w:szCs w:val="16"/>
-        </w:rPr>
-        <w:fldChar w:fldCharType="begin"/>
-      </w:r>
-      <w:r>
-        <w:rPr>
-          <w:rFonts w:hint="default" w:ascii="Times New Roman Regular" w:hAnsi="Times New Roman Regular" w:cs="Times New Roman Regular"/>
-          <w:sz w:val="16"/>
-          <w:szCs w:val="16"/>
-        </w:rPr>
-        <w:instrText xml:space="preserve"> SEQ Figure \* ARABIC </w:instrText>
-      </w:r>
-      <w:r>
-        <w:rPr>
-          <w:rFonts w:hint="default" w:ascii="Times New Roman Regular" w:hAnsi="Times New Roman Regular" w:cs="Times New Roman Regular"/>
-          <w:sz w:val="16"/>
-          <w:szCs w:val="16"/>
-        </w:rPr>
-        <w:fldChar w:fldCharType="separate"/>
-      </w:r>
-      <w:r>
-        <w:rPr>
-          <w:rFonts w:hint="default" w:ascii="Times New Roman Regular" w:hAnsi="Times New Roman Regular" w:cs="Times New Roman Regular"/>
-          <w:sz w:val="16"/>
-          <w:szCs w:val="16"/>
-        </w:rPr>
-        <w:t>3</w:t>
-      </w:r>
-      <w:r>
-        <w:rPr>
-          <w:rFonts w:hint="default" w:ascii="Times New Roman Regular" w:hAnsi="Times New Roman Regular" w:cs="Times New Roman Regular"/>
-          <w:sz w:val="16"/>
-          <w:szCs w:val="16"/>
-        </w:rPr>
-        <w:fldChar w:fldCharType="end"/>
-      </w:r>
-      <w:r>
-        <w:rPr>
-          <w:rFonts w:hint="default" w:ascii="Times New Roman Regular" w:hAnsi="Times New Roman Regular" w:cs="Times New Roman Regular"/>
-          <w:sz w:val="16"/>
-          <w:szCs w:val="16"/>
-          <w:lang w:val="en-US"/>
-        </w:rPr>
-        <w:t>: Comparison of classification metrics between a classical multilayer perceptron and a 6-qubit Quantum Neural Network. Although the classical model achieves higher accuracy, the QNN demonstrates competitive recall, validating its potential under near-term quantum constraints.</w:t>
-      </w:r>
-    </w:p>
-    <w:p>
-      <w:pPr>
-        <w:jc w:val="both"/>
-        <w:rPr>
-          <w:rFonts w:hint="default"/>
-          <w:lang w:val="en-US"/>
-        </w:rPr>
-      </w:pPr>
-    </w:p>
-    <w:p>
-      <w:pPr>
-        <w:pStyle w:val="14"/>
-        <w:keepNext w:val="0"/>
-        <w:keepLines w:val="0"/>
-        <w:widowControl/>
-        <w:suppressLineNumbers w:val="0"/>
-        <w:spacing w:before="0" w:beforeAutospacing="1" w:after="0" w:afterAutospacing="1"/>
-        <w:ind w:left="0" w:right="0"/>
-      </w:pPr>
-      <w:r>
-        <w:rPr>
-          <w:rFonts w:hint="default" w:ascii="Times New Roman Bold Italic" w:hAnsi="Times New Roman Bold Italic" w:cs="Times New Roman Bold Italic"/>
-          <w:b/>
-          <w:bCs/>
-          <w:i/>
-          <w:iCs/>
-          <w:sz w:val="16"/>
-          <w:szCs w:val="16"/>
-        </w:rPr>
-        <w:t>Training Dynamics of the Quantum Neural Network: Loss Convergence Over Optimization Steps</w:t>
-      </w:r>
+      </w:pPr>
     </w:p>
     <w:p>
       <w:pPr>
@@ -8386,102 +8884,50 @@
         </w:drawing>
       </w:r>
     </w:p>
-    <w:p>
-      <w:pPr>
-        <w:pStyle w:val="10"/>
-        <w:jc w:val="both"/>
-        <w:rPr>
-          <w:rFonts w:hint="default" w:ascii="Times New Roman Regular" w:hAnsi="Times New Roman Regular" w:cs="Times New Roman Regular"/>
-          <w:sz w:val="16"/>
-          <w:szCs w:val="16"/>
-          <w:lang w:val="en-US"/>
-        </w:rPr>
-      </w:pPr>
-      <w:r>
-        <w:rPr>
-          <w:rFonts w:hint="default" w:ascii="Times New Roman Regular" w:hAnsi="Times New Roman Regular" w:cs="Times New Roman Regular"/>
-          <w:sz w:val="16"/>
-          <w:szCs w:val="16"/>
-        </w:rPr>
-        <w:t xml:space="preserve">Figure </w:t>
-      </w:r>
-      <w:r>
-        <w:rPr>
-          <w:rFonts w:hint="default" w:ascii="Times New Roman Regular" w:hAnsi="Times New Roman Regular" w:cs="Times New Roman Regular"/>
-          <w:sz w:val="16"/>
-          <w:szCs w:val="16"/>
-        </w:rPr>
-        <w:fldChar w:fldCharType="begin"/>
-      </w:r>
-      <w:r>
-        <w:rPr>
-          <w:rFonts w:hint="default" w:ascii="Times New Roman Regular" w:hAnsi="Times New Roman Regular" w:cs="Times New Roman Regular"/>
-          <w:sz w:val="16"/>
-          <w:szCs w:val="16"/>
-        </w:rPr>
-        <w:instrText xml:space="preserve"> SEQ Figure \* ARABIC </w:instrText>
-      </w:r>
-      <w:r>
-        <w:rPr>
-          <w:rFonts w:hint="default" w:ascii="Times New Roman Regular" w:hAnsi="Times New Roman Regular" w:cs="Times New Roman Regular"/>
-          <w:sz w:val="16"/>
-          <w:szCs w:val="16"/>
-        </w:rPr>
-        <w:fldChar w:fldCharType="separate"/>
-      </w:r>
-      <w:r>
-        <w:rPr>
-          <w:rFonts w:hint="default" w:ascii="Times New Roman Regular" w:hAnsi="Times New Roman Regular" w:cs="Times New Roman Regular"/>
-          <w:sz w:val="16"/>
-          <w:szCs w:val="16"/>
-        </w:rPr>
-        <w:t>4</w:t>
-      </w:r>
-      <w:r>
-        <w:rPr>
-          <w:rFonts w:hint="default" w:ascii="Times New Roman Regular" w:hAnsi="Times New Roman Regular" w:cs="Times New Roman Regular"/>
-          <w:sz w:val="16"/>
-          <w:szCs w:val="16"/>
-        </w:rPr>
-        <w:fldChar w:fldCharType="end"/>
-      </w:r>
-      <w:r>
-        <w:rPr>
-          <w:rFonts w:hint="default" w:ascii="Times New Roman Regular" w:hAnsi="Times New Roman Regular" w:cs="Times New Roman Regular"/>
-          <w:sz w:val="16"/>
-          <w:szCs w:val="16"/>
-          <w:lang w:val="en-US"/>
-        </w:rPr>
-        <w:t>: This figure illustrates the training behavior of the Quantum Neural Network (QNN) using a binary cross-entropy loss function over 400 optimization steps. The loss decreases rapidly during the initial training phase, followed by convergence to a stable region with noticeable fluctuations. These oscillations reflect the noisy and non-convex optimization landscape of variational quantum circuits, even when trained on an analytic quantum simulator. Despite the absence of smooth monotonic convergence, the overall stabilization of loss indicates that the QNN successfully learns a meaningful decision boundary.</w:t>
-      </w:r>
-    </w:p>
-    <w:p>
-      <w:pPr>
-        <w:jc w:val="both"/>
-      </w:pPr>
-    </w:p>
-    <w:p>
-      <w:pPr>
-        <w:pStyle w:val="14"/>
-        <w:keepNext w:val="0"/>
-        <w:keepLines w:val="0"/>
-        <w:widowControl/>
-        <w:suppressLineNumbers w:val="0"/>
-        <w:spacing w:before="0" w:beforeAutospacing="1" w:after="0" w:afterAutospacing="1"/>
-        <w:ind w:left="0" w:right="0"/>
-        <w:rPr>
-          <w:sz w:val="16"/>
-          <w:szCs w:val="16"/>
-        </w:rPr>
-      </w:pPr>
-      <w:r>
-        <w:rPr>
-          <w:b/>
-          <w:bCs/>
-          <w:sz w:val="16"/>
-          <w:szCs w:val="16"/>
-        </w:rPr>
-        <w:t>Comparison of Quantum Neural Network (QNN) and Classical Neural Network (MLP) Performance</w:t>
+    <w:p/>
+    <w:p>
+      <w:pPr>
+        <w:pStyle w:val="3"/>
+        <w:keepNext w:val="0"/>
+        <w:keepLines w:val="0"/>
+        <w:widowControl/>
+        <w:numPr>
+          <w:numId w:val="0"/>
+        </w:numPr>
+        <w:suppressLineNumbers w:val="0"/>
+        <w:ind w:leftChars="0"/>
+        <w:rPr>
+          <w:rFonts w:hint="default" w:ascii="Times New Roman Bold" w:hAnsi="Times New Roman Bold" w:cs="Times New Roman Bold"/>
+          <w:b/>
+          <w:bCs/>
+          <w:i w:val="0"/>
+          <w:iCs w:val="0"/>
+          <w:color w:val="FF0000"/>
+        </w:rPr>
+      </w:pPr>
+      <w:r>
+        <w:rPr>
+          <w:rFonts w:hint="default" w:ascii="Times New Roman Bold" w:hAnsi="Times New Roman Bold" w:cs="Times New Roman Bold"/>
+          <w:b/>
+          <w:bCs/>
+          <w:i w:val="0"/>
+          <w:iCs w:val="0"/>
+          <w:color w:val="FF0000"/>
+          <w:lang w:val="en-US"/>
+        </w:rPr>
+        <w:t xml:space="preserve">Exp4: </w:t>
+      </w:r>
+      <w:r>
+        <w:rPr>
+          <w:rStyle w:val="38"/>
+          <w:rFonts w:hint="default" w:ascii="Times New Roman Bold" w:hAnsi="Times New Roman Bold" w:cs="Times New Roman Bold"/>
+          <w:b/>
+          <w:bCs/>
+          <w:i w:val="0"/>
+          <w:iCs w:val="0"/>
+          <w:color w:val="FF0000"/>
+        </w:rPr>
+        <w:t>QNN vs Classical Neural Network</w:t>
       </w:r>
     </w:p>
     <w:p>
@@ -8611,6 +9057,8 @@
         </w:numPr>
         <w:suppressLineNumbers w:val="0"/>
         <w:ind w:leftChars="0"/>
+      </w:pPr>
+      <w:r>
         <w:rPr>
           <w:rStyle w:val="38"/>
           <w:rFonts w:hint="default" w:ascii="Times New Roman Bold" w:hAnsi="Times New Roman Bold" w:cs="Times New Roman Bold"/>
@@ -8620,31 +9068,213 @@
           <w:iCs w:val="0"/>
           <w:u w:val="none"/>
         </w:rPr>
+        <w:t>5.4 Summary of Findings</w:t>
+      </w:r>
+    </w:p>
+    <w:p>
+      <w:pPr>
+        <w:pStyle w:val="14"/>
+        <w:keepNext w:val="0"/>
+        <w:keepLines w:val="0"/>
+        <w:widowControl/>
+        <w:numPr>
+          <w:ilvl w:val="0"/>
+          <w:numId w:val="22"/>
+        </w:numPr>
+        <w:suppressLineNumbers w:val="0"/>
+        <w:spacing w:before="0" w:beforeAutospacing="1" w:after="0" w:afterAutospacing="1"/>
+        <w:ind w:left="420" w:leftChars="0" w:right="0" w:hanging="420" w:firstLineChars="0"/>
+        <w:rPr>
+          <w:sz w:val="18"/>
+          <w:szCs w:val="18"/>
+        </w:rPr>
       </w:pPr>
       <w:r>
         <w:rPr>
           <w:rStyle w:val="38"/>
+          <w:sz w:val="18"/>
+          <w:szCs w:val="18"/>
+        </w:rPr>
+        <w:t xml:space="preserve">The QNN </w:t>
+      </w:r>
+      <w:r>
+        <w:rPr>
+          <w:b/>
+          <w:bCs/>
+          <w:sz w:val="18"/>
+          <w:szCs w:val="18"/>
+        </w:rPr>
+        <w:t>does learn</w:t>
+      </w:r>
+    </w:p>
+    <w:p>
+      <w:pPr>
+        <w:pStyle w:val="14"/>
+        <w:keepNext w:val="0"/>
+        <w:keepLines w:val="0"/>
+        <w:widowControl/>
+        <w:numPr>
+          <w:ilvl w:val="0"/>
+          <w:numId w:val="22"/>
+        </w:numPr>
+        <w:suppressLineNumbers w:val="0"/>
+        <w:spacing w:before="0" w:beforeAutospacing="1" w:after="0" w:afterAutospacing="1"/>
+        <w:ind w:left="420" w:leftChars="0" w:right="0" w:hanging="420" w:firstLineChars="0"/>
+        <w:rPr>
+          <w:sz w:val="18"/>
+          <w:szCs w:val="18"/>
+        </w:rPr>
+      </w:pPr>
+      <w:r>
+        <w:rPr>
+          <w:rStyle w:val="38"/>
+          <w:sz w:val="18"/>
+          <w:szCs w:val="18"/>
+        </w:rPr>
+        <w:t xml:space="preserve">Training is </w:t>
+      </w:r>
+      <w:r>
+        <w:rPr>
+          <w:b/>
+          <w:bCs/>
+          <w:sz w:val="18"/>
+          <w:szCs w:val="18"/>
+        </w:rPr>
+        <w:t>stable but noisy</w:t>
+      </w:r>
+    </w:p>
+    <w:p>
+      <w:pPr>
+        <w:keepNext w:val="0"/>
+        <w:keepLines w:val="0"/>
+        <w:widowControl/>
+        <w:suppressLineNumbers w:val="0"/>
+        <w:spacing w:before="0" w:beforeAutospacing="0" w:after="0" w:afterAutospacing="0"/>
+        <w:ind w:right="720"/>
+        <w:jc w:val="left"/>
+        <w:rPr>
           <w:rFonts w:hint="default" w:ascii="Times New Roman Bold" w:hAnsi="Times New Roman Bold" w:cs="Times New Roman Bold"/>
           <w:b/>
           <w:bCs/>
-          <w:i w:val="0"/>
-          <w:iCs w:val="0"/>
-          <w:u w:val="none"/>
-        </w:rPr>
-        <w:t>5.4 Summary of Findings</w:t>
-      </w:r>
-    </w:p>
-    <w:p>
-      <w:pPr>
-        <w:jc w:val="both"/>
-        <w:rPr>
-          <w:rFonts w:hint="default"/>
-        </w:rPr>
-      </w:pPr>
-    </w:p>
-    <w:p>
-      <w:pPr>
-        <w:pStyle w:val="3"/>
+          <w:color w:val="FF0000"/>
+          <w:sz w:val="18"/>
+          <w:szCs w:val="18"/>
+          <w:lang w:val="en-US"/>
+        </w:rPr>
+      </w:pPr>
+      <w:r>
+        <w:rPr>
+          <w:rFonts w:hint="default" w:ascii="Times New Roman Bold" w:hAnsi="Times New Roman Bold" w:cs="Times New Roman Bold"/>
+          <w:b/>
+          <w:bCs/>
+          <w:color w:val="FF0000"/>
+          <w:sz w:val="18"/>
+          <w:szCs w:val="18"/>
+          <w:lang w:val="en-US"/>
+        </w:rPr>
+        <w:t>Why:</w:t>
+      </w:r>
+    </w:p>
+    <w:p>
+      <w:pPr>
+        <w:keepNext w:val="0"/>
+        <w:keepLines w:val="0"/>
+        <w:widowControl/>
+        <w:suppressLineNumbers w:val="0"/>
+        <w:spacing w:before="0" w:beforeAutospacing="0" w:after="0" w:afterAutospacing="0"/>
+        <w:ind w:right="720"/>
+        <w:jc w:val="left"/>
+        <w:rPr>
+          <w:rFonts w:hint="default" w:ascii="Times New Roman Bold" w:hAnsi="Times New Roman Bold" w:cs="Times New Roman Bold"/>
+          <w:b/>
+          <w:bCs/>
+          <w:color w:val="FF0000"/>
+          <w:sz w:val="18"/>
+          <w:szCs w:val="18"/>
+          <w:lang w:val="en-US"/>
+        </w:rPr>
+      </w:pPr>
+      <w:r>
+        <w:rPr>
+          <w:rFonts w:hint="default" w:ascii="Times New Roman Bold" w:hAnsi="Times New Roman Bold" w:eastAsia=".applesystemuifont" w:cs="Times New Roman Bold"/>
+          <w:b/>
+          <w:bCs/>
+          <w:color w:val="FF0000"/>
+          <w:kern w:val="0"/>
+          <w:sz w:val="18"/>
+          <w:szCs w:val="18"/>
+          <w:lang w:val="en-US" w:eastAsia="zh-CN" w:bidi="ar"/>
+        </w:rPr>
+        <w:t xml:space="preserve">variational quantum(means </w:t>
+      </w:r>
+      <w:r>
+        <w:rPr>
+          <w:rFonts w:hint="default" w:ascii="Times New Roman Bold" w:hAnsi="Times New Roman Bold" w:eastAsia="Helvetica Neue" w:cs="Times New Roman Bold"/>
+          <w:b/>
+          <w:bCs/>
+          <w:color w:val="FF0000"/>
+          <w:kern w:val="0"/>
+          <w:sz w:val="18"/>
+          <w:szCs w:val="18"/>
+          <w:lang w:val="en-US" w:eastAsia="zh-CN" w:bidi="ar"/>
+        </w:rPr>
+        <w:t>Quantum circuit + tunable parameters</w:t>
+      </w:r>
+      <w:bookmarkStart w:id="0" w:name="_GoBack"/>
+      <w:bookmarkEnd w:id="0"/>
+      <w:r>
+        <w:rPr>
+          <w:rFonts w:hint="default" w:ascii="Times New Roman Bold" w:hAnsi="Times New Roman Bold" w:eastAsia=".applesystemuifont" w:cs="Times New Roman Bold"/>
+          <w:b/>
+          <w:bCs/>
+          <w:color w:val="FF0000"/>
+          <w:kern w:val="0"/>
+          <w:sz w:val="18"/>
+          <w:szCs w:val="18"/>
+          <w:lang w:val="en-US" w:eastAsia="zh-CN" w:bidi="ar"/>
+        </w:rPr>
+        <w:t>) loss landscape is non-convex and highly oscillatory</w:t>
+      </w:r>
+    </w:p>
+    <w:p>
+      <w:pPr>
+        <w:pStyle w:val="14"/>
+        <w:keepNext w:val="0"/>
+        <w:keepLines w:val="0"/>
+        <w:widowControl/>
+        <w:numPr>
+          <w:ilvl w:val="0"/>
+          <w:numId w:val="22"/>
+        </w:numPr>
+        <w:suppressLineNumbers w:val="0"/>
+        <w:spacing w:before="0" w:beforeAutospacing="1" w:after="0" w:afterAutospacing="1"/>
+        <w:ind w:left="420" w:leftChars="0" w:right="0" w:hanging="420" w:firstLineChars="0"/>
+        <w:rPr>
+          <w:sz w:val="18"/>
+          <w:szCs w:val="18"/>
+        </w:rPr>
+      </w:pPr>
+      <w:r>
+        <w:rPr>
+          <w:sz w:val="18"/>
+          <w:szCs w:val="18"/>
+        </w:rPr>
+        <w:t xml:space="preserve">Increasing qubits increases </w:t>
+      </w:r>
+      <w:r>
+        <w:rPr>
+          <w:rStyle w:val="38"/>
+          <w:b/>
+          <w:bCs/>
+          <w:sz w:val="18"/>
+          <w:szCs w:val="18"/>
+        </w:rPr>
+        <w:t>optimization difficulty</w:t>
+      </w:r>
+    </w:p>
+    <w:p>
+      <w:pPr>
+        <w:pStyle w:val="14"/>
         <w:keepNext w:val="0"/>
         <w:keepLines w:val="0"/>
         <w:widowControl/>
@@ -8652,6 +9282,162 @@
           <w:numId w:val="0"/>
         </w:numPr>
         <w:suppressLineNumbers w:val="0"/>
+        <w:spacing w:before="0" w:beforeAutospacing="1" w:after="0" w:afterAutospacing="1"/>
+        <w:ind w:leftChars="0" w:right="0" w:rightChars="0"/>
+        <w:rPr>
+          <w:rStyle w:val="38"/>
+          <w:rFonts w:hint="default"/>
+          <w:b/>
+          <w:bCs/>
+          <w:color w:val="FF0000"/>
+          <w:sz w:val="18"/>
+          <w:szCs w:val="18"/>
+          <w:u w:val="none"/>
+          <w:lang w:val="en-US"/>
+        </w:rPr>
+      </w:pPr>
+      <w:r>
+        <w:rPr>
+          <w:rStyle w:val="38"/>
+          <w:rFonts w:hint="default"/>
+          <w:b/>
+          <w:bCs/>
+          <w:color w:val="FF0000"/>
+          <w:sz w:val="18"/>
+          <w:szCs w:val="18"/>
+          <w:u w:val="none"/>
+          <w:lang w:val="en-US"/>
+        </w:rPr>
+        <w:t xml:space="preserve">Why: </w:t>
+      </w:r>
+    </w:p>
+    <w:p>
+      <w:pPr>
+        <w:pStyle w:val="14"/>
+        <w:keepNext w:val="0"/>
+        <w:keepLines w:val="0"/>
+        <w:widowControl/>
+        <w:suppressLineNumbers w:val="0"/>
+        <w:spacing w:before="0" w:beforeAutospacing="0" w:after="0" w:afterAutospacing="0"/>
+        <w:ind w:left="0" w:right="0"/>
+        <w:jc w:val="left"/>
+        <w:rPr>
+          <w:color w:val="FF0000"/>
+          <w:sz w:val="18"/>
+          <w:szCs w:val="18"/>
+        </w:rPr>
+      </w:pPr>
+      <w:r>
+        <w:rPr>
+          <w:rFonts w:ascii="Helvetica Neue" w:hAnsi="Helvetica Neue" w:eastAsia="Helvetica Neue" w:cs="Helvetica Neue"/>
+          <w:color w:val="FF0000"/>
+          <w:kern w:val="0"/>
+          <w:sz w:val="18"/>
+          <w:szCs w:val="18"/>
+          <w:lang w:val="en-US" w:eastAsia="zh-CN" w:bidi="ar"/>
+        </w:rPr>
+        <w:t xml:space="preserve">1) More qubits </w:t>
+      </w:r>
+      <w:r>
+        <w:rPr>
+          <w:rFonts w:hint="default" w:ascii="Helvetica Neue" w:hAnsi="Helvetica Neue" w:eastAsia="Helvetica Neue" w:cs="Helvetica Neue"/>
+          <w:color w:val="FF0000"/>
+          <w:kern w:val="0"/>
+          <w:sz w:val="18"/>
+          <w:szCs w:val="18"/>
+          <w:lang w:val="en-US" w:eastAsia="zh-CN" w:bidi="ar"/>
+        </w:rPr>
+        <w:t>-&gt;</w:t>
+      </w:r>
+      <w:r>
+        <w:rPr>
+          <w:rFonts w:ascii="Helvetica Neue" w:hAnsi="Helvetica Neue" w:eastAsia="Helvetica Neue" w:cs="Helvetica Neue"/>
+          <w:color w:val="FF0000"/>
+          <w:kern w:val="0"/>
+          <w:sz w:val="18"/>
+          <w:szCs w:val="18"/>
+          <w:lang w:val="en-US" w:eastAsia="zh-CN" w:bidi="ar"/>
+        </w:rPr>
+        <w:t xml:space="preserve"> deeper entanglement</w:t>
+      </w:r>
+    </w:p>
+    <w:p>
+      <w:pPr>
+        <w:pStyle w:val="14"/>
+        <w:keepNext w:val="0"/>
+        <w:keepLines w:val="0"/>
+        <w:widowControl/>
+        <w:suppressLineNumbers w:val="0"/>
+        <w:spacing w:before="0" w:beforeAutospacing="0" w:after="0" w:afterAutospacing="0"/>
+        <w:ind w:left="0" w:right="0"/>
+        <w:jc w:val="left"/>
+        <w:rPr>
+          <w:rStyle w:val="38"/>
+          <w:rFonts w:hint="default"/>
+          <w:b/>
+          <w:bCs/>
+          <w:color w:val="FF0000"/>
+          <w:sz w:val="18"/>
+          <w:szCs w:val="18"/>
+          <w:lang w:val="en-US"/>
+        </w:rPr>
+      </w:pPr>
+      <w:r>
+        <w:rPr>
+          <w:rFonts w:ascii="Helvetica Neue" w:hAnsi="Helvetica Neue" w:eastAsia="Helvetica Neue" w:cs="Helvetica Neue"/>
+          <w:color w:val="FF0000"/>
+          <w:kern w:val="0"/>
+          <w:sz w:val="18"/>
+          <w:szCs w:val="18"/>
+          <w:lang w:val="en-US" w:eastAsia="zh-CN" w:bidi="ar"/>
+        </w:rPr>
+        <w:t>2) Exponential state space growth( Qubit 4= 16 states, 5 = 32 states, 6 = 64 states)</w:t>
+      </w:r>
+    </w:p>
+    <w:p>
+      <w:pPr>
+        <w:pStyle w:val="14"/>
+        <w:keepNext w:val="0"/>
+        <w:keepLines w:val="0"/>
+        <w:widowControl/>
+        <w:numPr>
+          <w:ilvl w:val="0"/>
+          <w:numId w:val="22"/>
+        </w:numPr>
+        <w:suppressLineNumbers w:val="0"/>
+        <w:spacing w:before="0" w:beforeAutospacing="1" w:after="0" w:afterAutospacing="1"/>
+        <w:ind w:left="420" w:leftChars="0" w:right="0" w:hanging="420" w:firstLineChars="0"/>
+        <w:rPr>
+          <w:sz w:val="18"/>
+          <w:szCs w:val="18"/>
+        </w:rPr>
+      </w:pPr>
+      <w:r>
+        <w:rPr>
+          <w:sz w:val="18"/>
+          <w:szCs w:val="18"/>
+        </w:rPr>
+        <w:t>Performance plateaus due to optimization, not lack of expressivity</w:t>
+      </w:r>
+    </w:p>
+    <w:p>
+      <w:pPr>
+        <w:jc w:val="both"/>
+        <w:rPr>
+          <w:rFonts w:hint="default"/>
+        </w:rPr>
+      </w:pPr>
+    </w:p>
+    <w:p>
+      <w:pPr>
+        <w:pStyle w:val="3"/>
+        <w:keepNext w:val="0"/>
+        <w:keepLines w:val="0"/>
+        <w:widowControl/>
+        <w:numPr>
+          <w:numId w:val="0"/>
+        </w:numPr>
+        <w:suppressLineNumbers w:val="0"/>
         <w:ind w:leftChars="0"/>
       </w:pPr>
       <w:r>
@@ -8675,7 +9461,7 @@
         <w:widowControl/>
         <w:numPr>
           <w:ilvl w:val="0"/>
-          <w:numId w:val="21"/>
+          <w:numId w:val="23"/>
         </w:numPr>
         <w:suppressLineNumbers w:val="0"/>
         <w:spacing w:before="0" w:beforeAutospacing="1" w:after="0" w:afterAutospacing="1"/>
@@ -8701,7 +9487,7 @@
         <w:widowControl/>
         <w:numPr>
           <w:ilvl w:val="0"/>
-          <w:numId w:val="21"/>
+          <w:numId w:val="23"/>
         </w:numPr>
         <w:suppressLineNumbers w:val="0"/>
         <w:spacing w:before="0" w:beforeAutospacing="1" w:after="0" w:afterAutospacing="1"/>
@@ -8727,7 +9513,7 @@
         <w:widowControl/>
         <w:numPr>
           <w:ilvl w:val="0"/>
-          <w:numId w:val="21"/>
+          <w:numId w:val="23"/>
         </w:numPr>
         <w:suppressLineNumbers w:val="0"/>
         <w:spacing w:before="0" w:beforeAutospacing="1" w:after="0" w:afterAutospacing="1"/>
@@ -8753,7 +9539,7 @@
         <w:widowControl/>
         <w:numPr>
           <w:ilvl w:val="0"/>
-          <w:numId w:val="21"/>
+          <w:numId w:val="23"/>
         </w:numPr>
         <w:suppressLineNumbers w:val="0"/>
         <w:spacing w:before="0" w:beforeAutospacing="1" w:after="0" w:afterAutospacing="1"/>
@@ -9836,6 +10622,26 @@
     </w:lvl>
   </w:abstractNum>
   <w:abstractNum w:abstractNumId="3">
+    <w:nsid w:val="BBEDA00C"/>
+    <w:multiLevelType w:val="singleLevel"/>
+    <w:tmpl w:val="BBEDA00C"/>
+    <w:lvl w:ilvl="0" w:tentative="0">
+      <w:start w:val="1"/>
+      <w:numFmt w:val="bullet"/>
+      <w:lvlText w:val=""/>
+      <w:lvlJc w:val="left"/>
+      <w:pPr>
+        <w:tabs>
+          <w:tab w:val="left" w:pos="420"/>
+        </w:tabs>
+        <w:ind w:left="420" w:leftChars="0" w:hanging="420" w:firstLineChars="0"/>
+      </w:pPr>
+      <w:rPr>
+        <w:rFonts w:hint="default" w:ascii="Wingdings" w:hAnsi="Wingdings"/>
+      </w:rPr>
+    </w:lvl>
+  </w:abstractNum>
+  <w:abstractNum w:abstractNumId="4">
     <w:nsid w:val="BDA4EDE8"/>
     <w:multiLevelType w:val="singleLevel"/>
     <w:tmpl w:val="BDA4EDE8"/>
@@ -9847,7 +10653,7 @@
       <w:lvlJc w:val="left"/>
     </w:lvl>
   </w:abstractNum>
-  <w:abstractNum w:abstractNumId="4">
+  <w:abstractNum w:abstractNumId="5">
     <w:nsid w:val="BFDF9AD8"/>
     <w:multiLevelType w:val="singleLevel"/>
     <w:tmpl w:val="BFDF9AD8"/>
@@ -9867,7 +10673,7 @@
       </w:rPr>
     </w:lvl>
   </w:abstractNum>
-  <w:abstractNum w:abstractNumId="5">
+  <w:abstractNum w:abstractNumId="6">
     <w:nsid w:val="BFEF2E5E"/>
     <w:multiLevelType w:val="singleLevel"/>
     <w:tmpl w:val="BFEF2E5E"/>
@@ -9879,7 +10685,7 @@
       <w:lvlJc w:val="left"/>
     </w:lvl>
   </w:abstractNum>
-  <w:abstractNum w:abstractNumId="6">
+  <w:abstractNum w:abstractNumId="7">
     <w:nsid w:val="CFDFF69B"/>
     <w:multiLevelType w:val="singleLevel"/>
     <w:tmpl w:val="CFDFF69B"/>
@@ -9899,7 +10705,7 @@
       </w:rPr>
     </w:lvl>
   </w:abstractNum>
-  <w:abstractNum w:abstractNumId="7">
+  <w:abstractNum w:abstractNumId="8">
     <w:nsid w:val="D7F79E32"/>
     <w:multiLevelType w:val="singleLevel"/>
     <w:tmpl w:val="D7F79E32"/>
@@ -9919,7 +10725,7 @@
       </w:rPr>
     </w:lvl>
   </w:abstractNum>
-  <w:abstractNum w:abstractNumId="8">
+  <w:abstractNum w:abstractNumId="9">
     <w:nsid w:val="DB5E5595"/>
     <w:multiLevelType w:val="singleLevel"/>
     <w:tmpl w:val="DB5E5595"/>
@@ -9931,7 +10737,7 @@
       <w:lvlJc w:val="left"/>
     </w:lvl>
   </w:abstractNum>
-  <w:abstractNum w:abstractNumId="9">
+  <w:abstractNum w:abstractNumId="10">
     <w:nsid w:val="EBDE8E29"/>
     <w:multiLevelType w:val="singleLevel"/>
     <w:tmpl w:val="EBDE8E29"/>
@@ -9951,7 +10757,7 @@
       </w:rPr>
     </w:lvl>
   </w:abstractNum>
-  <w:abstractNum w:abstractNumId="10">
+  <w:abstractNum w:abstractNumId="11">
     <w:nsid w:val="EF7E8358"/>
     <w:multiLevelType w:val="singleLevel"/>
     <w:tmpl w:val="EF7E8358"/>
@@ -9971,7 +10777,19 @@
       </w:rPr>
     </w:lvl>
   </w:abstractNum>
-  <w:abstractNum w:abstractNumId="11">
+  <w:abstractNum w:abstractNumId="12">
+    <w:nsid w:val="FD37AD76"/>
+    <w:multiLevelType w:val="singleLevel"/>
+    <w:tmpl w:val="FD37AD76"/>
+    <w:lvl w:ilvl="0" w:tentative="0">
+      <w:start w:val="1"/>
+      <w:numFmt w:val="decimal"/>
+      <w:suff w:val="space"/>
+      <w:lvlText w:val="%1)"/>
+      <w:lvlJc w:val="left"/>
+    </w:lvl>
+  </w:abstractNum>
+  <w:abstractNum w:abstractNumId="13">
     <w:nsid w:val="FDFE6A59"/>
     <w:multiLevelType w:val="singleLevel"/>
     <w:tmpl w:val="FDFE6A59"/>
@@ -9983,7 +10801,7 @@
       <w:lvlJc w:val="left"/>
     </w:lvl>
   </w:abstractNum>
-  <w:abstractNum w:abstractNumId="12">
+  <w:abstractNum w:abstractNumId="14">
     <w:nsid w:val="FF166B23"/>
     <w:multiLevelType w:val="singleLevel"/>
     <w:tmpl w:val="FF166B23"/>
@@ -10003,7 +10821,7 @@
       </w:rPr>
     </w:lvl>
   </w:abstractNum>
-  <w:abstractNum w:abstractNumId="13">
+  <w:abstractNum w:abstractNumId="15">
     <w:nsid w:val="26FE1FCF"/>
     <w:multiLevelType w:val="multilevel"/>
     <w:tmpl w:val="26FE1FCF"/>
@@ -10159,7 +10977,7 @@
       </w:rPr>
     </w:lvl>
   </w:abstractNum>
-  <w:abstractNum w:abstractNumId="14">
+  <w:abstractNum w:abstractNumId="16">
     <w:nsid w:val="37660336"/>
     <w:multiLevelType w:val="multilevel"/>
     <w:tmpl w:val="37660336"/>
@@ -10300,7 +11118,7 @@
       </w:rPr>
     </w:lvl>
   </w:abstractNum>
-  <w:abstractNum w:abstractNumId="15">
+  <w:abstractNum w:abstractNumId="17">
     <w:nsid w:val="3DF75017"/>
     <w:multiLevelType w:val="singleLevel"/>
     <w:tmpl w:val="3DF75017"/>
@@ -10317,7 +11135,7 @@
       </w:rPr>
     </w:lvl>
   </w:abstractNum>
-  <w:abstractNum w:abstractNumId="16">
+  <w:abstractNum w:abstractNumId="18">
     <w:nsid w:val="4189603E"/>
     <w:multiLevelType w:val="multilevel"/>
     <w:tmpl w:val="4189603E"/>
@@ -10509,7 +11327,7 @@
       </w:rPr>
     </w:lvl>
   </w:abstractNum>
-  <w:abstractNum w:abstractNumId="17">
+  <w:abstractNum w:abstractNumId="19">
     <w:nsid w:val="493C3F76"/>
     <w:multiLevelType w:val="multilevel"/>
     <w:tmpl w:val="493C3F76"/>
@@ -10615,7 +11433,7 @@
       </w:pPr>
     </w:lvl>
   </w:abstractNum>
-  <w:abstractNum w:abstractNumId="18">
+  <w:abstractNum w:abstractNumId="20">
     <w:nsid w:val="52CA544A"/>
     <w:multiLevelType w:val="singleLevel"/>
     <w:tmpl w:val="52CA544A"/>
@@ -10642,7 +11460,7 @@
       </w:rPr>
     </w:lvl>
   </w:abstractNum>
-  <w:abstractNum w:abstractNumId="19">
+  <w:abstractNum w:abstractNumId="21">
     <w:nsid w:val="6C402C58"/>
     <w:multiLevelType w:val="multilevel"/>
     <w:tmpl w:val="6C402C58"/>
@@ -10787,7 +11605,7 @@
       </w:rPr>
     </w:lvl>
   </w:abstractNum>
-  <w:abstractNum w:abstractNumId="20">
+  <w:abstractNum w:abstractNumId="22">
     <w:nsid w:val="6CD32DA8"/>
     <w:multiLevelType w:val="singleLevel"/>
     <w:tmpl w:val="6CD32DA8"/>
@@ -10814,28 +11632,28 @@
     </w:lvl>
   </w:abstractNum>
   <w:num w:numId="1">
+    <w:abstractNumId w:val="18"/>
+  </w:num>
+  <w:num w:numId="2">
     <w:abstractNumId w:val="16"/>
   </w:num>
-  <w:num w:numId="2">
-    <w:abstractNumId w:val="14"/>
+  <w:num w:numId="3">
+    <w:abstractNumId w:val="21"/>
   </w:num>
-  <w:num w:numId="3">
+  <w:num w:numId="4">
+    <w:abstractNumId w:val="15"/>
+  </w:num>
+  <w:num w:numId="5">
+    <w:abstractNumId w:val="20"/>
+  </w:num>
+  <w:num w:numId="6">
     <w:abstractNumId w:val="19"/>
   </w:num>
-  <w:num w:numId="4">
-    <w:abstractNumId w:val="13"/>
-  </w:num>
-  <w:num w:numId="5">
-    <w:abstractNumId w:val="18"/>
-  </w:num>
-  <w:num w:numId="6">
-    <w:abstractNumId w:val="17"/>
-  </w:num>
   <w:num w:numId="7">
-    <w:abstractNumId w:val="20"/>
+    <w:abstractNumId w:val="22"/>
   </w:num>
   <w:num w:numId="8">
-    <w:abstractNumId w:val="11"/>
+    <w:abstractNumId w:val="13"/>
   </w:num>
   <w:num w:numId="9">
     <w:abstractNumId w:val="0"/>
@@ -10844,36 +11662,42 @@
     <w:abstractNumId w:val="1"/>
   </w:num>
   <w:num w:numId="11">
+    <w:abstractNumId w:val="10"/>
+  </w:num>
+  <w:num w:numId="12">
+    <w:abstractNumId w:val="7"/>
+  </w:num>
+  <w:num w:numId="13">
+    <w:abstractNumId w:val="6"/>
+  </w:num>
+  <w:num w:numId="14">
+    <w:abstractNumId w:val="5"/>
+  </w:num>
+  <w:num w:numId="15">
+    <w:abstractNumId w:val="8"/>
+  </w:num>
+  <w:num w:numId="16">
+    <w:abstractNumId w:val="14"/>
+  </w:num>
+  <w:num w:numId="17">
+    <w:abstractNumId w:val="4"/>
+  </w:num>
+  <w:num w:numId="18">
+    <w:abstractNumId w:val="17"/>
+  </w:num>
+  <w:num w:numId="19">
+    <w:abstractNumId w:val="11"/>
+  </w:num>
+  <w:num w:numId="20">
     <w:abstractNumId w:val="9"/>
   </w:num>
-  <w:num w:numId="12">
-    <w:abstractNumId w:val="6"/>
-  </w:num>
-  <w:num w:numId="13">
-    <w:abstractNumId w:val="5"/>
-  </w:num>
-  <w:num w:numId="14">
-    <w:abstractNumId w:val="4"/>
-  </w:num>
-  <w:num w:numId="15">
-    <w:abstractNumId w:val="7"/>
-  </w:num>
-  <w:num w:numId="16">
+  <w:num w:numId="21">
     <w:abstractNumId w:val="12"/>
   </w:num>
-  <w:num w:numId="17">
+  <w:num w:numId="22">
     <w:abstractNumId w:val="3"/>
   </w:num>
-  <w:num w:numId="18">
-    <w:abstractNumId w:val="15"/>
-  </w:num>
-  <w:num w:numId="19">
-    <w:abstractNumId w:val="10"/>
-  </w:num>
-  <w:num w:numId="20">
-    <w:abstractNumId w:val="8"/>
-  </w:num>
-  <w:num w:numId="21">
+  <w:num w:numId="23">
     <w:abstractNumId w:val="2"/>
   </w:num>
 </w:numbering>

</xml_diff>